<commit_message>
définitions des points a valider et ossature du mémoire
</commit_message>
<xml_diff>
--- a/mémoire/aide_points_a_valider.docx
+++ b/mémoire/aide_points_a_valider.docx
@@ -2,14 +2,6 @@
 <file path=word/document.xml><?xml version="1.0" encoding="utf-8"?>
 <w:document xmlns:wpc="http://schemas.microsoft.com/office/word/2010/wordprocessingCanvas" xmlns:cx="http://schemas.microsoft.com/office/drawing/2014/chartex" xmlns:cx1="http://schemas.microsoft.com/office/drawing/2015/9/8/chartex" xmlns:cx2="http://schemas.microsoft.com/office/drawing/2015/10/21/chartex" xmlns:cx3="http://schemas.microsoft.com/office/drawing/2016/5/9/chartex" xmlns:cx4="http://schemas.microsoft.com/office/drawing/2016/5/10/chartex" xmlns:cx5="http://schemas.microsoft.com/office/drawing/2016/5/11/chartex" xmlns:cx6="http://schemas.microsoft.com/office/drawing/2016/5/12/chartex" xmlns:cx7="http://schemas.microsoft.com/office/drawing/2016/5/13/chartex" xmlns:cx8="http://schemas.microsoft.com/office/drawing/2016/5/14/chartex" xmlns:mc="http://schemas.openxmlformats.org/markup-compatibility/2006" xmlns:aink="http://schemas.microsoft.com/office/drawing/2016/ink" xmlns:am3d="http://schemas.microsoft.com/office/drawing/2017/model3d" xmlns:o="urn:schemas-microsoft-com:office:office" xmlns:oel="http://schemas.microsoft.com/office/2019/extlst" xmlns:r="http://schemas.openxmlformats.org/officeDocument/2006/relationships" xmlns:m="http://schemas.openxmlformats.org/officeDocument/2006/math" xmlns:v="urn:schemas-microsoft-com:vml" xmlns:wp14="http://schemas.microsoft.com/office/word/2010/wordprocessingDrawing" xmlns:wp="http://schemas.openxmlformats.org/drawingml/2006/wordprocessingDrawing" xmlns:w10="urn:schemas-microsoft-com:office:word" xmlns:w="http://schemas.openxmlformats.org/wordprocessingml/2006/main" xmlns:w14="http://schemas.microsoft.com/office/word/2010/wordml" xmlns:w15="http://schemas.microsoft.com/office/word/2012/wordml" xmlns:w16cex="http://schemas.microsoft.com/office/word/2018/wordml/cex" xmlns:w16cid="http://schemas.microsoft.com/office/word/2016/wordml/cid" xmlns:w16="http://schemas.microsoft.com/office/word/2018/wordml" xmlns:w16sdtdh="http://schemas.microsoft.com/office/word/2020/wordml/sdtdatahash" xmlns:w16se="http://schemas.microsoft.com/office/word/2015/wordml/symex" xmlns:wpg="http://schemas.microsoft.com/office/word/2010/wordprocessingGroup" xmlns:wpi="http://schemas.microsoft.com/office/word/2010/wordprocessingInk" xmlns:wne="http://schemas.microsoft.com/office/word/2006/wordml" xmlns:wps="http://schemas.microsoft.com/office/word/2010/wordprocessingShape" mc:Ignorable="w14 w15 w16se w16cid w16 w16cex w16sdtdh wp14">
   <w:body>
-    <w:p>
-      <w:pPr>
-        <w:rPr>
-          <w:sz w:val="36"/>
-          <w:szCs w:val="36"/>
-        </w:rPr>
-      </w:pPr>
-    </w:p>
     <w:sdt>
       <w:sdtPr>
         <w:rPr>
@@ -905,16 +897,7 @@
                 <w:sz w:val="20"/>
                 <w:szCs w:val="20"/>
               </w:rPr>
-              <w:t>e</w:t>
-            </w:r>
-            <w:r>
-              <w:rPr>
-                <w:rFonts w:ascii="Arial" w:hAnsi="Arial" w:cs="Arial"/>
-                <w:color w:val="000000" w:themeColor="text1"/>
-                <w:sz w:val="20"/>
-                <w:szCs w:val="20"/>
-              </w:rPr>
-              <w:t>Cacher</w:t>
+              <w:t>eCacher</w:t>
             </w:r>
             <w:proofErr w:type="spellEnd"/>
             <w:r>
@@ -1083,26 +1066,26 @@
                 <w:szCs w:val="20"/>
                 <w:shd w:val="clear" w:color="auto" w:fill="FFFFFF"/>
               </w:rPr>
+              <w:t>Réaliser une réingénierie d’un processus de l’entreprise en tenant compte des règles de management de l’entreprise dans un but d’amélioration des résultats et/ou des conditions de travail</w:t>
+            </w:r>
+          </w:p>
+          <w:p>
+            <w:pPr>
+              <w:rPr>
+                <w:rFonts w:ascii="Arial" w:hAnsi="Arial" w:cs="Arial"/>
+                <w:color w:val="2F5496" w:themeColor="accent1" w:themeShade="BF"/>
+                <w:sz w:val="20"/>
+                <w:szCs w:val="20"/>
+              </w:rPr>
+            </w:pPr>
+            <w:r>
+              <w:rPr>
+                <w:rFonts w:ascii="Arial" w:hAnsi="Arial" w:cs="Arial"/>
+                <w:color w:val="000000" w:themeColor="text1"/>
+                <w:sz w:val="20"/>
+                <w:szCs w:val="20"/>
+              </w:rPr>
               <w:lastRenderedPageBreak/>
-              <w:t>Réaliser une réingénierie d’un processus de l’entreprise en tenant compte des règles de management de l’entreprise dans un but d’amélioration des résultats et/ou des conditions de travail</w:t>
-            </w:r>
-          </w:p>
-          <w:p>
-            <w:pPr>
-              <w:rPr>
-                <w:rFonts w:ascii="Arial" w:hAnsi="Arial" w:cs="Arial"/>
-                <w:color w:val="2F5496" w:themeColor="accent1" w:themeShade="BF"/>
-                <w:sz w:val="20"/>
-                <w:szCs w:val="20"/>
-              </w:rPr>
-            </w:pPr>
-            <w:r>
-              <w:rPr>
-                <w:rFonts w:ascii="Arial" w:hAnsi="Arial" w:cs="Arial"/>
-                <w:color w:val="000000" w:themeColor="text1"/>
-                <w:sz w:val="20"/>
-                <w:szCs w:val="20"/>
-              </w:rPr>
               <w:t xml:space="preserve">Changer une organisation dans l’entreprise </w:t>
             </w:r>
             <w:r>
@@ -1899,7 +1882,6 @@
                 <w:szCs w:val="20"/>
                 <w:shd w:val="clear" w:color="auto" w:fill="FFFFFF"/>
               </w:rPr>
-              <w:lastRenderedPageBreak/>
               <w:t>Décomposer un problème complexe en sous- problèmes en faisant des analogies et des différenciations tout en changeant d’approche, de point de vue, face à un obstacle en vue de résoudre un problème algorithmique</w:t>
             </w:r>
           </w:p>
@@ -1952,6 +1934,7 @@
                 <w:szCs w:val="20"/>
                 <w:shd w:val="clear" w:color="auto" w:fill="FFFFFF"/>
               </w:rPr>
+              <w:lastRenderedPageBreak/>
               <w:t>Traduire une solution algorithmique dans un langage de codage informatique avec l’utilitaire approprié</w:t>
             </w:r>
           </w:p>

</xml_diff>